<commit_message>
network Diagram with IP address and Explanation how to reduce Securit Threats with this new netwok diagram
</commit_message>
<xml_diff>
--- a/00171331_MD.Hasib_NSC_December_2019.docx
+++ b/00171331_MD.Hasib_NSC_December_2019.docx
@@ -5708,7 +5708,43 @@
         <w:rPr>
           <w:szCs w:val="23"/>
         </w:rPr>
-        <w:t>Obviously company needs an encryption method because company run e-commerce business and store the customer information and company financial and business information on the server, which is the most important data for the company and to protect from the hacker we must use encryption method to transmit data.</w:t>
+        <w:t xml:space="preserve">Obviously company needs an encryption method because </w:t>
+      </w:r>
+      <w:r>
+        <w:rPr>
+          <w:szCs w:val="23"/>
+        </w:rPr>
+        <w:t xml:space="preserve">the </w:t>
+      </w:r>
+      <w:r>
+        <w:rPr>
+          <w:szCs w:val="23"/>
+        </w:rPr>
+        <w:t>company run e-commerce business and store the customer information</w:t>
+      </w:r>
+      <w:r>
+        <w:rPr>
+          <w:szCs w:val="23"/>
+        </w:rPr>
+        <w:t>,</w:t>
+      </w:r>
+      <w:r>
+        <w:rPr>
+          <w:szCs w:val="23"/>
+        </w:rPr>
+        <w:t xml:space="preserve"> </w:t>
+      </w:r>
+      <w:r>
+        <w:rPr>
+          <w:szCs w:val="23"/>
+        </w:rPr>
+        <w:t>also</w:t>
+      </w:r>
+      <w:r>
+        <w:rPr>
+          <w:szCs w:val="23"/>
+        </w:rPr>
+        <w:t xml:space="preserve"> company financial and business information on the server, which is the most important data for the company and to protect from the hacker we must use encryption method to transmit data.</w:t>
       </w:r>
     </w:p>
     <w:p>
@@ -5868,6 +5904,14 @@
           <w:sz w:val="28"/>
         </w:rPr>
         <w:t>Figure-(1)-</w:t>
+      </w:r>
+      <w:r>
+        <w:rPr>
+          <w:rFonts w:ascii="Arial" w:hAnsi="Arial" w:cs="Arial"/>
+          <w:b/>
+          <w:sz w:val="28"/>
+        </w:rPr>
+        <w:t xml:space="preserve"> </w:t>
       </w:r>
       <w:r>
         <w:rPr>
@@ -6027,6 +6071,14 @@
       <w:r>
         <w:rPr>
           <w:rFonts w:ascii="Arial" w:hAnsi="Arial" w:cs="Arial"/>
+          <w:b/>
+          <w:sz w:val="28"/>
+        </w:rPr>
+        <w:t xml:space="preserve"> </w:t>
+      </w:r>
+      <w:r>
+        <w:rPr>
+          <w:rFonts w:ascii="Arial" w:hAnsi="Arial" w:cs="Arial"/>
           <w:sz w:val="28"/>
         </w:rPr>
         <w:t>Network Diagram with IP address</w:t>
@@ -6072,13 +6124,181 @@
           <w:numId w:val="23"/>
         </w:numPr>
         <w:spacing w:line="480" w:lineRule="auto"/>
+        <w:jc w:val="both"/>
         <w:rPr>
           <w:rFonts w:ascii="Arial" w:hAnsi="Arial" w:cs="Arial"/>
           <w:sz w:val="24"/>
         </w:rPr>
       </w:pPr>
+      <w:r>
+        <w:rPr>
+          <w:rFonts w:ascii="Arial" w:hAnsi="Arial" w:cs="Arial"/>
+          <w:sz w:val="24"/>
+        </w:rPr>
+        <w:lastRenderedPageBreak/>
+        <w:t>Perfect Pets company network diagram has been designed to reduce all the identifies risk, threats and security vulnerabilities. If we observed the network diagram which I suggest in task-3 (a), we can see that we used DMZ for online internal and external threats. To ensure secure data transmission when a customer buys a product and pay through online we used a VPN (Virtual Private Network) to transmit data.</w:t>
+      </w:r>
+    </w:p>
+    <w:p>
+      <w:pPr>
+        <w:pStyle w:val="ListParagraph"/>
+        <w:spacing w:line="480" w:lineRule="auto"/>
+        <w:jc w:val="both"/>
+        <w:rPr>
+          <w:rFonts w:ascii="Arial" w:hAnsi="Arial" w:cs="Arial"/>
+          <w:sz w:val="24"/>
+        </w:rPr>
+      </w:pPr>
+      <w:r>
+        <w:rPr>
+          <w:rFonts w:ascii="Arial" w:hAnsi="Arial" w:cs="Arial"/>
+          <w:sz w:val="24"/>
+        </w:rPr>
+        <w:t>For remote access management system using SSL (Secret Socket Layers) VPN (Virtual Private Network) system to block external access and only authorize users will be granted an access. Transmit data and Metadata will be encrypted to protect confidentiality and integrity through tunneling from external data theft and attacks at the time of data transmission over the internet.</w:t>
+      </w:r>
+    </w:p>
+    <w:p>
+      <w:pPr>
+        <w:pStyle w:val="ListParagraph"/>
+        <w:spacing w:line="480" w:lineRule="auto"/>
+        <w:jc w:val="both"/>
+        <w:rPr>
+          <w:rFonts w:ascii="Arial" w:hAnsi="Arial" w:cs="Arial"/>
+          <w:sz w:val="24"/>
+        </w:rPr>
+      </w:pPr>
+    </w:p>
+    <w:p>
+      <w:pPr>
+        <w:pStyle w:val="ListParagraph"/>
+        <w:numPr>
+          <w:ilvl w:val="0"/>
+          <w:numId w:val="28"/>
+        </w:numPr>
+        <w:spacing w:line="480" w:lineRule="auto"/>
+        <w:jc w:val="both"/>
+        <w:rPr>
+          <w:rFonts w:ascii="Arial" w:hAnsi="Arial" w:cs="Arial"/>
+          <w:sz w:val="24"/>
+        </w:rPr>
+      </w:pPr>
+      <w:r>
+        <w:rPr>
+          <w:rFonts w:ascii="Arial" w:hAnsi="Arial" w:cs="Arial"/>
+          <w:sz w:val="24"/>
+        </w:rPr>
+        <w:t>We are using a backup server to back-up all the important data for further safety. If incase damage any kind of data, then we get dat</w:t>
+      </w:r>
+      <w:r>
+        <w:rPr>
+          <w:rFonts w:ascii="Arial" w:hAnsi="Arial" w:cs="Arial"/>
+          <w:sz w:val="24"/>
+        </w:rPr>
+        <w:t>a from backup server.</w:t>
+      </w:r>
+    </w:p>
+    <w:p>
+      <w:pPr>
+        <w:pStyle w:val="ListParagraph"/>
+        <w:numPr>
+          <w:ilvl w:val="0"/>
+          <w:numId w:val="28"/>
+        </w:numPr>
+        <w:spacing w:line="480" w:lineRule="auto"/>
+        <w:jc w:val="both"/>
+        <w:rPr>
+          <w:rFonts w:ascii="Arial" w:hAnsi="Arial" w:cs="Arial"/>
+          <w:sz w:val="24"/>
+        </w:rPr>
+      </w:pPr>
+      <w:r>
+        <w:rPr>
+          <w:rFonts w:ascii="Arial" w:hAnsi="Arial" w:cs="Arial"/>
+          <w:sz w:val="24"/>
+        </w:rPr>
+        <w:t>We are using file server to manage and store all the company   confidential and financial and human resource information.</w:t>
+      </w:r>
+    </w:p>
+    <w:p>
+      <w:pPr>
+        <w:pStyle w:val="ListParagraph"/>
+        <w:numPr>
+          <w:ilvl w:val="0"/>
+          <w:numId w:val="28"/>
+        </w:numPr>
+        <w:spacing w:line="480" w:lineRule="auto"/>
+        <w:jc w:val="both"/>
+        <w:rPr>
+          <w:rFonts w:ascii="Arial" w:hAnsi="Arial" w:cs="Arial"/>
+          <w:sz w:val="24"/>
+        </w:rPr>
+      </w:pPr>
+      <w:r>
+        <w:rPr>
+          <w:rFonts w:ascii="Arial" w:hAnsi="Arial" w:cs="Arial"/>
+          <w:sz w:val="24"/>
+        </w:rPr>
+        <w:t>We are using e-commerce server to maintain and store business, products and customer data. We also get the facility from e-commerce server to marketing company products which help to increases sell.</w:t>
+      </w:r>
+      <w:r>
+        <w:rPr>
+          <w:rFonts w:ascii="Arial" w:hAnsi="Arial" w:cs="Arial"/>
+          <w:sz w:val="24"/>
+        </w:rPr>
+        <w:t xml:space="preserve"> </w:t>
+      </w:r>
+      <w:r>
+        <w:rPr>
+          <w:rFonts w:ascii="Arial" w:hAnsi="Arial" w:cs="Arial"/>
+          <w:sz w:val="24"/>
+        </w:rPr>
+        <w:t>All the server Protected by a Firewall.</w:t>
+      </w:r>
       <w:bookmarkStart w:id="0" w:name="_GoBack"/>
       <w:bookmarkEnd w:id="0"/>
+    </w:p>
+    <w:p>
+      <w:pPr>
+        <w:spacing w:line="480" w:lineRule="auto"/>
+        <w:jc w:val="both"/>
+        <w:rPr>
+          <w:rFonts w:ascii="Arial" w:hAnsi="Arial" w:cs="Arial"/>
+          <w:sz w:val="24"/>
+        </w:rPr>
+      </w:pPr>
+      <w:r>
+        <w:rPr>
+          <w:rFonts w:ascii="Arial" w:hAnsi="Arial" w:cs="Arial"/>
+          <w:sz w:val="24"/>
+        </w:rPr>
+        <w:t xml:space="preserve">So all the security required that I identify task- 1 &amp; 2 are fulfill because we design network diagram for in house Hosting. Using in house hosting we can set up all the security needs what I want and reduce the risk. It also helps with customization, design and includes any </w:t>
+      </w:r>
+      <w:r>
+        <w:rPr>
+          <w:rFonts w:ascii="Arial" w:hAnsi="Arial" w:cs="Arial"/>
+          <w:sz w:val="24"/>
+        </w:rPr>
+        <w:lastRenderedPageBreak/>
+        <w:t>time and provide many more facilities. Most important things we can customization User and Employee management system very easily and controls the access which helps to reduce vulnerabilities.</w:t>
+      </w:r>
+      <w:r>
+        <w:rPr>
+          <w:rFonts w:ascii="Arial" w:hAnsi="Arial" w:cs="Arial"/>
+          <w:sz w:val="24"/>
+        </w:rPr>
+        <w:t xml:space="preserve">   </w:t>
+      </w:r>
+    </w:p>
+    <w:p>
+      <w:pPr>
+        <w:pStyle w:val="ListParagraph"/>
+        <w:spacing w:line="480" w:lineRule="auto"/>
+        <w:jc w:val="both"/>
+        <w:rPr>
+          <w:rFonts w:ascii="Arial" w:hAnsi="Arial" w:cs="Arial"/>
+          <w:sz w:val="24"/>
+        </w:rPr>
+      </w:pPr>
     </w:p>
     <w:sectPr>
       <w:pgSz w:w="12240" w:h="15840"/>
@@ -6421,6 +6641,119 @@
     </w:lvl>
   </w:abstractNum>
   <w:abstractNum w:abstractNumId="5" w15:restartNumberingAfterBreak="0">
+    <w:nsid w:val="15004D0A"/>
+    <w:multiLevelType w:val="hybridMultilevel"/>
+    <w:tmpl w:val="2ABCEC9A"/>
+    <w:lvl w:ilvl="0" w:tplc="0409000D">
+      <w:start w:val="1"/>
+      <w:numFmt w:val="bullet"/>
+      <w:lvlText w:val=""/>
+      <w:lvlJc w:val="left"/>
+      <w:pPr>
+        <w:ind w:left="1503" w:hanging="360"/>
+      </w:pPr>
+      <w:rPr>
+        <w:rFonts w:ascii="Wingdings" w:hAnsi="Wingdings" w:hint="default"/>
+      </w:rPr>
+    </w:lvl>
+    <w:lvl w:ilvl="1" w:tplc="04090003" w:tentative="1">
+      <w:start w:val="1"/>
+      <w:numFmt w:val="bullet"/>
+      <w:lvlText w:val="o"/>
+      <w:lvlJc w:val="left"/>
+      <w:pPr>
+        <w:ind w:left="2223" w:hanging="360"/>
+      </w:pPr>
+      <w:rPr>
+        <w:rFonts w:ascii="Courier New" w:hAnsi="Courier New" w:cs="Courier New" w:hint="default"/>
+      </w:rPr>
+    </w:lvl>
+    <w:lvl w:ilvl="2" w:tplc="04090005" w:tentative="1">
+      <w:start w:val="1"/>
+      <w:numFmt w:val="bullet"/>
+      <w:lvlText w:val=""/>
+      <w:lvlJc w:val="left"/>
+      <w:pPr>
+        <w:ind w:left="2943" w:hanging="360"/>
+      </w:pPr>
+      <w:rPr>
+        <w:rFonts w:ascii="Wingdings" w:hAnsi="Wingdings" w:hint="default"/>
+      </w:rPr>
+    </w:lvl>
+    <w:lvl w:ilvl="3" w:tplc="04090001" w:tentative="1">
+      <w:start w:val="1"/>
+      <w:numFmt w:val="bullet"/>
+      <w:lvlText w:val=""/>
+      <w:lvlJc w:val="left"/>
+      <w:pPr>
+        <w:ind w:left="3663" w:hanging="360"/>
+      </w:pPr>
+      <w:rPr>
+        <w:rFonts w:ascii="Symbol" w:hAnsi="Symbol" w:hint="default"/>
+      </w:rPr>
+    </w:lvl>
+    <w:lvl w:ilvl="4" w:tplc="04090003" w:tentative="1">
+      <w:start w:val="1"/>
+      <w:numFmt w:val="bullet"/>
+      <w:lvlText w:val="o"/>
+      <w:lvlJc w:val="left"/>
+      <w:pPr>
+        <w:ind w:left="4383" w:hanging="360"/>
+      </w:pPr>
+      <w:rPr>
+        <w:rFonts w:ascii="Courier New" w:hAnsi="Courier New" w:cs="Courier New" w:hint="default"/>
+      </w:rPr>
+    </w:lvl>
+    <w:lvl w:ilvl="5" w:tplc="04090005" w:tentative="1">
+      <w:start w:val="1"/>
+      <w:numFmt w:val="bullet"/>
+      <w:lvlText w:val=""/>
+      <w:lvlJc w:val="left"/>
+      <w:pPr>
+        <w:ind w:left="5103" w:hanging="360"/>
+      </w:pPr>
+      <w:rPr>
+        <w:rFonts w:ascii="Wingdings" w:hAnsi="Wingdings" w:hint="default"/>
+      </w:rPr>
+    </w:lvl>
+    <w:lvl w:ilvl="6" w:tplc="04090001" w:tentative="1">
+      <w:start w:val="1"/>
+      <w:numFmt w:val="bullet"/>
+      <w:lvlText w:val=""/>
+      <w:lvlJc w:val="left"/>
+      <w:pPr>
+        <w:ind w:left="5823" w:hanging="360"/>
+      </w:pPr>
+      <w:rPr>
+        <w:rFonts w:ascii="Symbol" w:hAnsi="Symbol" w:hint="default"/>
+      </w:rPr>
+    </w:lvl>
+    <w:lvl w:ilvl="7" w:tplc="04090003" w:tentative="1">
+      <w:start w:val="1"/>
+      <w:numFmt w:val="bullet"/>
+      <w:lvlText w:val="o"/>
+      <w:lvlJc w:val="left"/>
+      <w:pPr>
+        <w:ind w:left="6543" w:hanging="360"/>
+      </w:pPr>
+      <w:rPr>
+        <w:rFonts w:ascii="Courier New" w:hAnsi="Courier New" w:cs="Courier New" w:hint="default"/>
+      </w:rPr>
+    </w:lvl>
+    <w:lvl w:ilvl="8" w:tplc="04090005" w:tentative="1">
+      <w:start w:val="1"/>
+      <w:numFmt w:val="bullet"/>
+      <w:lvlText w:val=""/>
+      <w:lvlJc w:val="left"/>
+      <w:pPr>
+        <w:ind w:left="7263" w:hanging="360"/>
+      </w:pPr>
+      <w:rPr>
+        <w:rFonts w:ascii="Wingdings" w:hAnsi="Wingdings" w:hint="default"/>
+      </w:rPr>
+    </w:lvl>
+  </w:abstractNum>
+  <w:abstractNum w:abstractNumId="6" w15:restartNumberingAfterBreak="0">
     <w:nsid w:val="182033CC"/>
     <w:multiLevelType w:val="hybridMultilevel"/>
     <w:tmpl w:val="A09E66C0"/>
@@ -6512,7 +6845,7 @@
       </w:pPr>
     </w:lvl>
   </w:abstractNum>
-  <w:abstractNum w:abstractNumId="6" w15:restartNumberingAfterBreak="0">
+  <w:abstractNum w:abstractNumId="7" w15:restartNumberingAfterBreak="0">
     <w:nsid w:val="19B604FC"/>
     <w:multiLevelType w:val="hybridMultilevel"/>
     <w:tmpl w:val="4F1413AC"/>
@@ -6598,7 +6931,7 @@
       </w:pPr>
     </w:lvl>
   </w:abstractNum>
-  <w:abstractNum w:abstractNumId="7" w15:restartNumberingAfterBreak="0">
+  <w:abstractNum w:abstractNumId="8" w15:restartNumberingAfterBreak="0">
     <w:nsid w:val="1B651AD5"/>
     <w:multiLevelType w:val="hybridMultilevel"/>
     <w:tmpl w:val="A3A4467A"/>
@@ -6711,7 +7044,120 @@
       </w:rPr>
     </w:lvl>
   </w:abstractNum>
-  <w:abstractNum w:abstractNumId="8" w15:restartNumberingAfterBreak="0">
+  <w:abstractNum w:abstractNumId="9" w15:restartNumberingAfterBreak="0">
+    <w:nsid w:val="24E50E73"/>
+    <w:multiLevelType w:val="hybridMultilevel"/>
+    <w:tmpl w:val="243C80AE"/>
+    <w:lvl w:ilvl="0" w:tplc="04090001">
+      <w:start w:val="1"/>
+      <w:numFmt w:val="bullet"/>
+      <w:lvlText w:val=""/>
+      <w:lvlJc w:val="left"/>
+      <w:pPr>
+        <w:ind w:left="1705" w:hanging="360"/>
+      </w:pPr>
+      <w:rPr>
+        <w:rFonts w:ascii="Symbol" w:hAnsi="Symbol" w:hint="default"/>
+      </w:rPr>
+    </w:lvl>
+    <w:lvl w:ilvl="1" w:tplc="04090003" w:tentative="1">
+      <w:start w:val="1"/>
+      <w:numFmt w:val="bullet"/>
+      <w:lvlText w:val="o"/>
+      <w:lvlJc w:val="left"/>
+      <w:pPr>
+        <w:ind w:left="2425" w:hanging="360"/>
+      </w:pPr>
+      <w:rPr>
+        <w:rFonts w:ascii="Courier New" w:hAnsi="Courier New" w:cs="Courier New" w:hint="default"/>
+      </w:rPr>
+    </w:lvl>
+    <w:lvl w:ilvl="2" w:tplc="04090005" w:tentative="1">
+      <w:start w:val="1"/>
+      <w:numFmt w:val="bullet"/>
+      <w:lvlText w:val=""/>
+      <w:lvlJc w:val="left"/>
+      <w:pPr>
+        <w:ind w:left="3145" w:hanging="360"/>
+      </w:pPr>
+      <w:rPr>
+        <w:rFonts w:ascii="Wingdings" w:hAnsi="Wingdings" w:hint="default"/>
+      </w:rPr>
+    </w:lvl>
+    <w:lvl w:ilvl="3" w:tplc="04090001" w:tentative="1">
+      <w:start w:val="1"/>
+      <w:numFmt w:val="bullet"/>
+      <w:lvlText w:val=""/>
+      <w:lvlJc w:val="left"/>
+      <w:pPr>
+        <w:ind w:left="3865" w:hanging="360"/>
+      </w:pPr>
+      <w:rPr>
+        <w:rFonts w:ascii="Symbol" w:hAnsi="Symbol" w:hint="default"/>
+      </w:rPr>
+    </w:lvl>
+    <w:lvl w:ilvl="4" w:tplc="04090003" w:tentative="1">
+      <w:start w:val="1"/>
+      <w:numFmt w:val="bullet"/>
+      <w:lvlText w:val="o"/>
+      <w:lvlJc w:val="left"/>
+      <w:pPr>
+        <w:ind w:left="4585" w:hanging="360"/>
+      </w:pPr>
+      <w:rPr>
+        <w:rFonts w:ascii="Courier New" w:hAnsi="Courier New" w:cs="Courier New" w:hint="default"/>
+      </w:rPr>
+    </w:lvl>
+    <w:lvl w:ilvl="5" w:tplc="04090005" w:tentative="1">
+      <w:start w:val="1"/>
+      <w:numFmt w:val="bullet"/>
+      <w:lvlText w:val=""/>
+      <w:lvlJc w:val="left"/>
+      <w:pPr>
+        <w:ind w:left="5305" w:hanging="360"/>
+      </w:pPr>
+      <w:rPr>
+        <w:rFonts w:ascii="Wingdings" w:hAnsi="Wingdings" w:hint="default"/>
+      </w:rPr>
+    </w:lvl>
+    <w:lvl w:ilvl="6" w:tplc="04090001" w:tentative="1">
+      <w:start w:val="1"/>
+      <w:numFmt w:val="bullet"/>
+      <w:lvlText w:val=""/>
+      <w:lvlJc w:val="left"/>
+      <w:pPr>
+        <w:ind w:left="6025" w:hanging="360"/>
+      </w:pPr>
+      <w:rPr>
+        <w:rFonts w:ascii="Symbol" w:hAnsi="Symbol" w:hint="default"/>
+      </w:rPr>
+    </w:lvl>
+    <w:lvl w:ilvl="7" w:tplc="04090003" w:tentative="1">
+      <w:start w:val="1"/>
+      <w:numFmt w:val="bullet"/>
+      <w:lvlText w:val="o"/>
+      <w:lvlJc w:val="left"/>
+      <w:pPr>
+        <w:ind w:left="6745" w:hanging="360"/>
+      </w:pPr>
+      <w:rPr>
+        <w:rFonts w:ascii="Courier New" w:hAnsi="Courier New" w:cs="Courier New" w:hint="default"/>
+      </w:rPr>
+    </w:lvl>
+    <w:lvl w:ilvl="8" w:tplc="04090005" w:tentative="1">
+      <w:start w:val="1"/>
+      <w:numFmt w:val="bullet"/>
+      <w:lvlText w:val=""/>
+      <w:lvlJc w:val="left"/>
+      <w:pPr>
+        <w:ind w:left="7465" w:hanging="360"/>
+      </w:pPr>
+      <w:rPr>
+        <w:rFonts w:ascii="Wingdings" w:hAnsi="Wingdings" w:hint="default"/>
+      </w:rPr>
+    </w:lvl>
+  </w:abstractNum>
+  <w:abstractNum w:abstractNumId="10" w15:restartNumberingAfterBreak="0">
     <w:nsid w:val="261C2FF2"/>
     <w:multiLevelType w:val="hybridMultilevel"/>
     <w:tmpl w:val="6440572E"/>
@@ -6800,17 +7246,17 @@
       </w:pPr>
     </w:lvl>
   </w:abstractNum>
-  <w:abstractNum w:abstractNumId="9" w15:restartNumberingAfterBreak="0">
+  <w:abstractNum w:abstractNumId="11" w15:restartNumberingAfterBreak="0">
     <w:nsid w:val="2B7A21C4"/>
     <w:multiLevelType w:val="hybridMultilevel"/>
-    <w:tmpl w:val="E974B4BA"/>
+    <w:tmpl w:val="D33E7376"/>
     <w:lvl w:ilvl="0" w:tplc="04090017">
       <w:start w:val="1"/>
       <w:numFmt w:val="lowerLetter"/>
       <w:lvlText w:val="%1)"/>
       <w:lvlJc w:val="left"/>
       <w:pPr>
-        <w:ind w:left="720" w:hanging="360"/>
+        <w:ind w:left="360" w:hanging="360"/>
       </w:pPr>
       <w:rPr>
         <w:rFonts w:hint="default"/>
@@ -6889,7 +7335,7 @@
       </w:pPr>
     </w:lvl>
   </w:abstractNum>
-  <w:abstractNum w:abstractNumId="10" w15:restartNumberingAfterBreak="0">
+  <w:abstractNum w:abstractNumId="12" w15:restartNumberingAfterBreak="0">
     <w:nsid w:val="2D334662"/>
     <w:multiLevelType w:val="hybridMultilevel"/>
     <w:tmpl w:val="B0F65C70"/>
@@ -6975,7 +7421,7 @@
       </w:pPr>
     </w:lvl>
   </w:abstractNum>
-  <w:abstractNum w:abstractNumId="11" w15:restartNumberingAfterBreak="0">
+  <w:abstractNum w:abstractNumId="13" w15:restartNumberingAfterBreak="0">
     <w:nsid w:val="2FF47186"/>
     <w:multiLevelType w:val="hybridMultilevel"/>
     <w:tmpl w:val="3B849D82"/>
@@ -7066,7 +7512,7 @@
       </w:pPr>
     </w:lvl>
   </w:abstractNum>
-  <w:abstractNum w:abstractNumId="12" w15:restartNumberingAfterBreak="0">
+  <w:abstractNum w:abstractNumId="14" w15:restartNumberingAfterBreak="0">
     <w:nsid w:val="31F61790"/>
     <w:multiLevelType w:val="hybridMultilevel"/>
     <w:tmpl w:val="6F5971F2"/>
@@ -7117,7 +7563,7 @@
       <w:lvlJc w:val="left"/>
     </w:lvl>
   </w:abstractNum>
-  <w:abstractNum w:abstractNumId="13" w15:restartNumberingAfterBreak="0">
+  <w:abstractNum w:abstractNumId="15" w15:restartNumberingAfterBreak="0">
     <w:nsid w:val="38B52824"/>
     <w:multiLevelType w:val="hybridMultilevel"/>
     <w:tmpl w:val="4634C648"/>
@@ -7203,7 +7649,7 @@
       </w:pPr>
     </w:lvl>
   </w:abstractNum>
-  <w:abstractNum w:abstractNumId="14" w15:restartNumberingAfterBreak="0">
+  <w:abstractNum w:abstractNumId="16" w15:restartNumberingAfterBreak="0">
     <w:nsid w:val="3DCB599D"/>
     <w:multiLevelType w:val="hybridMultilevel"/>
     <w:tmpl w:val="2D4AF59E"/>
@@ -7289,7 +7735,7 @@
       </w:pPr>
     </w:lvl>
   </w:abstractNum>
-  <w:abstractNum w:abstractNumId="15" w15:restartNumberingAfterBreak="0">
+  <w:abstractNum w:abstractNumId="17" w15:restartNumberingAfterBreak="0">
     <w:nsid w:val="42C30737"/>
     <w:multiLevelType w:val="hybridMultilevel"/>
     <w:tmpl w:val="083067A0"/>
@@ -7375,7 +7821,7 @@
       </w:pPr>
     </w:lvl>
   </w:abstractNum>
-  <w:abstractNum w:abstractNumId="16" w15:restartNumberingAfterBreak="0">
+  <w:abstractNum w:abstractNumId="18" w15:restartNumberingAfterBreak="0">
     <w:nsid w:val="48D967F9"/>
     <w:multiLevelType w:val="hybridMultilevel"/>
     <w:tmpl w:val="33468A66"/>
@@ -7461,7 +7907,7 @@
       </w:pPr>
     </w:lvl>
   </w:abstractNum>
-  <w:abstractNum w:abstractNumId="17" w15:restartNumberingAfterBreak="0">
+  <w:abstractNum w:abstractNumId="19" w15:restartNumberingAfterBreak="0">
     <w:nsid w:val="510C753B"/>
     <w:multiLevelType w:val="hybridMultilevel"/>
     <w:tmpl w:val="33A4A32C"/>
@@ -7547,7 +7993,7 @@
       </w:pPr>
     </w:lvl>
   </w:abstractNum>
-  <w:abstractNum w:abstractNumId="18" w15:restartNumberingAfterBreak="0">
+  <w:abstractNum w:abstractNumId="20" w15:restartNumberingAfterBreak="0">
     <w:nsid w:val="59027DCA"/>
     <w:multiLevelType w:val="hybridMultilevel"/>
     <w:tmpl w:val="0F466F58"/>
@@ -7633,7 +8079,120 @@
       </w:pPr>
     </w:lvl>
   </w:abstractNum>
-  <w:abstractNum w:abstractNumId="19" w15:restartNumberingAfterBreak="0">
+  <w:abstractNum w:abstractNumId="21" w15:restartNumberingAfterBreak="0">
+    <w:nsid w:val="5DC50B22"/>
+    <w:multiLevelType w:val="hybridMultilevel"/>
+    <w:tmpl w:val="7F101D74"/>
+    <w:lvl w:ilvl="0" w:tplc="04090001">
+      <w:start w:val="1"/>
+      <w:numFmt w:val="bullet"/>
+      <w:lvlText w:val=""/>
+      <w:lvlJc w:val="left"/>
+      <w:pPr>
+        <w:ind w:left="1503" w:hanging="360"/>
+      </w:pPr>
+      <w:rPr>
+        <w:rFonts w:ascii="Symbol" w:hAnsi="Symbol" w:hint="default"/>
+      </w:rPr>
+    </w:lvl>
+    <w:lvl w:ilvl="1" w:tplc="04090003" w:tentative="1">
+      <w:start w:val="1"/>
+      <w:numFmt w:val="bullet"/>
+      <w:lvlText w:val="o"/>
+      <w:lvlJc w:val="left"/>
+      <w:pPr>
+        <w:ind w:left="2223" w:hanging="360"/>
+      </w:pPr>
+      <w:rPr>
+        <w:rFonts w:ascii="Courier New" w:hAnsi="Courier New" w:cs="Courier New" w:hint="default"/>
+      </w:rPr>
+    </w:lvl>
+    <w:lvl w:ilvl="2" w:tplc="04090005" w:tentative="1">
+      <w:start w:val="1"/>
+      <w:numFmt w:val="bullet"/>
+      <w:lvlText w:val=""/>
+      <w:lvlJc w:val="left"/>
+      <w:pPr>
+        <w:ind w:left="2943" w:hanging="360"/>
+      </w:pPr>
+      <w:rPr>
+        <w:rFonts w:ascii="Wingdings" w:hAnsi="Wingdings" w:hint="default"/>
+      </w:rPr>
+    </w:lvl>
+    <w:lvl w:ilvl="3" w:tplc="04090001" w:tentative="1">
+      <w:start w:val="1"/>
+      <w:numFmt w:val="bullet"/>
+      <w:lvlText w:val=""/>
+      <w:lvlJc w:val="left"/>
+      <w:pPr>
+        <w:ind w:left="3663" w:hanging="360"/>
+      </w:pPr>
+      <w:rPr>
+        <w:rFonts w:ascii="Symbol" w:hAnsi="Symbol" w:hint="default"/>
+      </w:rPr>
+    </w:lvl>
+    <w:lvl w:ilvl="4" w:tplc="04090003" w:tentative="1">
+      <w:start w:val="1"/>
+      <w:numFmt w:val="bullet"/>
+      <w:lvlText w:val="o"/>
+      <w:lvlJc w:val="left"/>
+      <w:pPr>
+        <w:ind w:left="4383" w:hanging="360"/>
+      </w:pPr>
+      <w:rPr>
+        <w:rFonts w:ascii="Courier New" w:hAnsi="Courier New" w:cs="Courier New" w:hint="default"/>
+      </w:rPr>
+    </w:lvl>
+    <w:lvl w:ilvl="5" w:tplc="04090005" w:tentative="1">
+      <w:start w:val="1"/>
+      <w:numFmt w:val="bullet"/>
+      <w:lvlText w:val=""/>
+      <w:lvlJc w:val="left"/>
+      <w:pPr>
+        <w:ind w:left="5103" w:hanging="360"/>
+      </w:pPr>
+      <w:rPr>
+        <w:rFonts w:ascii="Wingdings" w:hAnsi="Wingdings" w:hint="default"/>
+      </w:rPr>
+    </w:lvl>
+    <w:lvl w:ilvl="6" w:tplc="04090001" w:tentative="1">
+      <w:start w:val="1"/>
+      <w:numFmt w:val="bullet"/>
+      <w:lvlText w:val=""/>
+      <w:lvlJc w:val="left"/>
+      <w:pPr>
+        <w:ind w:left="5823" w:hanging="360"/>
+      </w:pPr>
+      <w:rPr>
+        <w:rFonts w:ascii="Symbol" w:hAnsi="Symbol" w:hint="default"/>
+      </w:rPr>
+    </w:lvl>
+    <w:lvl w:ilvl="7" w:tplc="04090003" w:tentative="1">
+      <w:start w:val="1"/>
+      <w:numFmt w:val="bullet"/>
+      <w:lvlText w:val="o"/>
+      <w:lvlJc w:val="left"/>
+      <w:pPr>
+        <w:ind w:left="6543" w:hanging="360"/>
+      </w:pPr>
+      <w:rPr>
+        <w:rFonts w:ascii="Courier New" w:hAnsi="Courier New" w:cs="Courier New" w:hint="default"/>
+      </w:rPr>
+    </w:lvl>
+    <w:lvl w:ilvl="8" w:tplc="04090005" w:tentative="1">
+      <w:start w:val="1"/>
+      <w:numFmt w:val="bullet"/>
+      <w:lvlText w:val=""/>
+      <w:lvlJc w:val="left"/>
+      <w:pPr>
+        <w:ind w:left="7263" w:hanging="360"/>
+      </w:pPr>
+      <w:rPr>
+        <w:rFonts w:ascii="Wingdings" w:hAnsi="Wingdings" w:hint="default"/>
+      </w:rPr>
+    </w:lvl>
+  </w:abstractNum>
+  <w:abstractNum w:abstractNumId="22" w15:restartNumberingAfterBreak="0">
     <w:nsid w:val="608056C1"/>
     <w:multiLevelType w:val="hybridMultilevel"/>
     <w:tmpl w:val="CB3A1DDA"/>
@@ -7719,7 +8278,7 @@
       </w:pPr>
     </w:lvl>
   </w:abstractNum>
-  <w:abstractNum w:abstractNumId="20" w15:restartNumberingAfterBreak="0">
+  <w:abstractNum w:abstractNumId="23" w15:restartNumberingAfterBreak="0">
     <w:nsid w:val="628C66AC"/>
     <w:multiLevelType w:val="hybridMultilevel"/>
     <w:tmpl w:val="3080255C"/>
@@ -7832,7 +8391,7 @@
       </w:rPr>
     </w:lvl>
   </w:abstractNum>
-  <w:abstractNum w:abstractNumId="21" w15:restartNumberingAfterBreak="0">
+  <w:abstractNum w:abstractNumId="24" w15:restartNumberingAfterBreak="0">
     <w:nsid w:val="63F45D7D"/>
     <w:multiLevelType w:val="hybridMultilevel"/>
     <w:tmpl w:val="F40C2098"/>
@@ -7921,7 +8480,7 @@
       </w:pPr>
     </w:lvl>
   </w:abstractNum>
-  <w:abstractNum w:abstractNumId="22" w15:restartNumberingAfterBreak="0">
+  <w:abstractNum w:abstractNumId="25" w15:restartNumberingAfterBreak="0">
     <w:nsid w:val="6D576F56"/>
     <w:multiLevelType w:val="hybridMultilevel"/>
     <w:tmpl w:val="D584D6AC"/>
@@ -8010,7 +8569,7 @@
       </w:pPr>
     </w:lvl>
   </w:abstractNum>
-  <w:abstractNum w:abstractNumId="23" w15:restartNumberingAfterBreak="0">
+  <w:abstractNum w:abstractNumId="26" w15:restartNumberingAfterBreak="0">
     <w:nsid w:val="76F96E60"/>
     <w:multiLevelType w:val="hybridMultilevel"/>
     <w:tmpl w:val="083067A0"/>
@@ -8096,7 +8655,7 @@
       </w:pPr>
     </w:lvl>
   </w:abstractNum>
-  <w:abstractNum w:abstractNumId="24" w15:restartNumberingAfterBreak="0">
+  <w:abstractNum w:abstractNumId="27" w15:restartNumberingAfterBreak="0">
     <w:nsid w:val="7BCB6ED3"/>
     <w:multiLevelType w:val="hybridMultilevel"/>
     <w:tmpl w:val="D3D679F8"/>
@@ -8210,28 +8769,28 @@
     </w:lvl>
   </w:abstractNum>
   <w:num w:numId="1">
-    <w:abstractNumId w:val="22"/>
+    <w:abstractNumId w:val="25"/>
   </w:num>
   <w:num w:numId="2">
-    <w:abstractNumId w:val="12"/>
+    <w:abstractNumId w:val="14"/>
   </w:num>
   <w:num w:numId="3">
-    <w:abstractNumId w:val="20"/>
+    <w:abstractNumId w:val="23"/>
   </w:num>
   <w:num w:numId="4">
-    <w:abstractNumId w:val="23"/>
+    <w:abstractNumId w:val="26"/>
   </w:num>
   <w:num w:numId="5">
     <w:abstractNumId w:val="4"/>
   </w:num>
   <w:num w:numId="6">
-    <w:abstractNumId w:val="11"/>
+    <w:abstractNumId w:val="13"/>
   </w:num>
   <w:num w:numId="7">
-    <w:abstractNumId w:val="24"/>
+    <w:abstractNumId w:val="27"/>
   </w:num>
   <w:num w:numId="8">
-    <w:abstractNumId w:val="7"/>
+    <w:abstractNumId w:val="8"/>
   </w:num>
   <w:num w:numId="9">
     <w:abstractNumId w:val="1"/>
@@ -8240,48 +8799,57 @@
     <w:abstractNumId w:val="0"/>
   </w:num>
   <w:num w:numId="11">
-    <w:abstractNumId w:val="13"/>
+    <w:abstractNumId w:val="15"/>
   </w:num>
   <w:num w:numId="12">
-    <w:abstractNumId w:val="6"/>
+    <w:abstractNumId w:val="7"/>
   </w:num>
   <w:num w:numId="13">
-    <w:abstractNumId w:val="16"/>
+    <w:abstractNumId w:val="18"/>
   </w:num>
   <w:num w:numId="14">
-    <w:abstractNumId w:val="10"/>
+    <w:abstractNumId w:val="12"/>
   </w:num>
   <w:num w:numId="15">
     <w:abstractNumId w:val="3"/>
   </w:num>
   <w:num w:numId="16">
-    <w:abstractNumId w:val="14"/>
+    <w:abstractNumId w:val="16"/>
   </w:num>
   <w:num w:numId="17">
-    <w:abstractNumId w:val="17"/>
+    <w:abstractNumId w:val="19"/>
   </w:num>
   <w:num w:numId="18">
-    <w:abstractNumId w:val="19"/>
+    <w:abstractNumId w:val="22"/>
   </w:num>
   <w:num w:numId="19">
-    <w:abstractNumId w:val="18"/>
+    <w:abstractNumId w:val="20"/>
   </w:num>
   <w:num w:numId="20">
     <w:abstractNumId w:val="2"/>
   </w:num>
   <w:num w:numId="21">
-    <w:abstractNumId w:val="8"/>
+    <w:abstractNumId w:val="10"/>
   </w:num>
   <w:num w:numId="22">
+    <w:abstractNumId w:val="24"/>
+  </w:num>
+  <w:num w:numId="23">
+    <w:abstractNumId w:val="11"/>
+  </w:num>
+  <w:num w:numId="24">
+    <w:abstractNumId w:val="17"/>
+  </w:num>
+  <w:num w:numId="25">
+    <w:abstractNumId w:val="6"/>
+  </w:num>
+  <w:num w:numId="26">
+    <w:abstractNumId w:val="9"/>
+  </w:num>
+  <w:num w:numId="27">
     <w:abstractNumId w:val="21"/>
   </w:num>
-  <w:num w:numId="23">
-    <w:abstractNumId w:val="9"/>
-  </w:num>
-  <w:num w:numId="24">
-    <w:abstractNumId w:val="15"/>
-  </w:num>
-  <w:num w:numId="25">
+  <w:num w:numId="28">
     <w:abstractNumId w:val="5"/>
   </w:num>
 </w:numbering>
@@ -9148,7 +9716,7 @@
 </file>
 
 <file path=customXml/itemProps1.xml><?xml version="1.0" encoding="utf-8"?>
-<ds:datastoreItem xmlns:ds="http://schemas.openxmlformats.org/officeDocument/2006/customXml" ds:itemID="{FC90C6D5-FC2D-4637-A317-37C1A01E1DD8}">
+<ds:datastoreItem xmlns:ds="http://schemas.openxmlformats.org/officeDocument/2006/customXml" ds:itemID="{DAE6027E-394F-4EBD-B3F5-D485855D1C29}">
   <ds:schemaRefs>
     <ds:schemaRef ds:uri="http://schemas.openxmlformats.org/officeDocument/2006/bibliography"/>
   </ds:schemaRefs>

</xml_diff>

<commit_message>
complete all the task and provide the height security for e-commerce system
</commit_message>
<xml_diff>
--- a/00171331_MD.Hasib_NSC_December_2019.docx
+++ b/00171331_MD.Hasib_NSC_December_2019.docx
@@ -6254,8 +6254,6 @@
         </w:rPr>
         <w:t>All the server Protected by a Firewall.</w:t>
       </w:r>
-      <w:bookmarkStart w:id="0" w:name="_GoBack"/>
-      <w:bookmarkEnd w:id="0"/>
     </w:p>
     <w:p>
       <w:pPr>
@@ -6286,7 +6284,240 @@
           <w:rFonts w:ascii="Arial" w:hAnsi="Arial" w:cs="Arial"/>
           <w:sz w:val="24"/>
         </w:rPr>
-        <w:t xml:space="preserve">   </w:t>
+        <w:t xml:space="preserve">  </w:t>
+      </w:r>
+    </w:p>
+    <w:p>
+      <w:pPr>
+        <w:spacing w:line="480" w:lineRule="auto"/>
+        <w:jc w:val="both"/>
+        <w:rPr>
+          <w:rFonts w:ascii="Arial" w:hAnsi="Arial" w:cs="Arial"/>
+          <w:sz w:val="24"/>
+        </w:rPr>
+      </w:pPr>
+    </w:p>
+    <w:p>
+      <w:pPr>
+        <w:spacing w:line="480" w:lineRule="auto"/>
+        <w:jc w:val="center"/>
+        <w:rPr>
+          <w:rFonts w:ascii="Arial" w:hAnsi="Arial" w:cs="Arial"/>
+          <w:b/>
+          <w:sz w:val="32"/>
+          <w:u w:val="single"/>
+        </w:rPr>
+      </w:pPr>
+      <w:r>
+        <w:rPr>
+          <w:rFonts w:ascii="Arial" w:hAnsi="Arial" w:cs="Arial"/>
+          <w:b/>
+          <w:sz w:val="32"/>
+          <w:u w:val="single"/>
+        </w:rPr>
+        <w:t>Task-4</w:t>
+      </w:r>
+    </w:p>
+    <w:p>
+      <w:pPr>
+        <w:pStyle w:val="ListParagraph"/>
+        <w:numPr>
+          <w:ilvl w:val="0"/>
+          <w:numId w:val="29"/>
+        </w:numPr>
+        <w:spacing w:line="480" w:lineRule="auto"/>
+        <w:jc w:val="both"/>
+        <w:rPr>
+          <w:rFonts w:ascii="Arial" w:hAnsi="Arial" w:cs="Arial"/>
+          <w:sz w:val="24"/>
+        </w:rPr>
+      </w:pPr>
+      <w:r>
+        <w:rPr>
+          <w:rFonts w:ascii="Arial" w:hAnsi="Arial" w:cs="Arial"/>
+          <w:sz w:val="24"/>
+        </w:rPr>
+        <w:t>After analyze the scenario we list down the threats and the risk to reduce “</w:t>
+      </w:r>
+      <w:r>
+        <w:rPr>
+          <w:rFonts w:ascii="Arial" w:hAnsi="Arial" w:cs="Arial"/>
+          <w:sz w:val="24"/>
+        </w:rPr>
+        <w:t>Perfect pet”</w:t>
+      </w:r>
+      <w:r>
+        <w:rPr>
+          <w:rFonts w:ascii="Arial" w:hAnsi="Arial" w:cs="Arial"/>
+          <w:sz w:val="24"/>
+        </w:rPr>
+        <w:t xml:space="preserve"> company vulnerabilities. We design new network diagram to control and manage hole the business as well as we thought about the cyber security attacks that’s why we used SSL and </w:t>
+      </w:r>
+      <w:r>
+        <w:rPr>
+          <w:rFonts w:ascii="Arial" w:hAnsi="Arial" w:cs="Arial"/>
+          <w:sz w:val="24"/>
+        </w:rPr>
+        <w:t xml:space="preserve">DMZ to ensure the customer this e-commerce site and payment system are secured. </w:t>
+      </w:r>
+      <w:r>
+        <w:rPr>
+          <w:rFonts w:ascii="Arial" w:hAnsi="Arial" w:cs="Arial"/>
+          <w:sz w:val="24"/>
+        </w:rPr>
+        <w:t xml:space="preserve"> </w:t>
+      </w:r>
+      <w:r>
+        <w:rPr>
+          <w:rFonts w:ascii="Arial" w:hAnsi="Arial" w:cs="Arial"/>
+          <w:sz w:val="24"/>
+        </w:rPr>
+        <w:t>Below show the necessary steps for company to ensure the security-</w:t>
+      </w:r>
+    </w:p>
+    <w:p>
+      <w:pPr>
+        <w:pStyle w:val="ListParagraph"/>
+        <w:numPr>
+          <w:ilvl w:val="0"/>
+          <w:numId w:val="31"/>
+        </w:numPr>
+        <w:spacing w:line="480" w:lineRule="auto"/>
+        <w:jc w:val="both"/>
+        <w:rPr>
+          <w:rFonts w:ascii="Arial" w:hAnsi="Arial" w:cs="Arial"/>
+          <w:sz w:val="24"/>
+        </w:rPr>
+      </w:pPr>
+      <w:r>
+        <w:rPr>
+          <w:rFonts w:ascii="Arial" w:hAnsi="Arial" w:cs="Arial"/>
+          <w:sz w:val="24"/>
+        </w:rPr>
+        <w:t xml:space="preserve">Company staff need Training </w:t>
+      </w:r>
+      <w:r>
+        <w:rPr>
+          <w:rFonts w:ascii="Arial" w:hAnsi="Arial" w:cs="Arial"/>
+          <w:sz w:val="24"/>
+        </w:rPr>
+        <w:t>t</w:t>
+      </w:r>
+      <w:r>
+        <w:rPr>
+          <w:rFonts w:ascii="Arial" w:hAnsi="Arial" w:cs="Arial"/>
+          <w:sz w:val="24"/>
+        </w:rPr>
+        <w:t>o how the new system used in appropriate way.</w:t>
+      </w:r>
+    </w:p>
+    <w:p>
+      <w:pPr>
+        <w:pStyle w:val="ListParagraph"/>
+        <w:numPr>
+          <w:ilvl w:val="0"/>
+          <w:numId w:val="31"/>
+        </w:numPr>
+        <w:spacing w:line="480" w:lineRule="auto"/>
+        <w:jc w:val="both"/>
+        <w:rPr>
+          <w:rFonts w:ascii="Arial" w:hAnsi="Arial" w:cs="Arial"/>
+          <w:sz w:val="24"/>
+        </w:rPr>
+      </w:pPr>
+      <w:r>
+        <w:rPr>
+          <w:rFonts w:ascii="Arial" w:hAnsi="Arial" w:cs="Arial"/>
+          <w:sz w:val="24"/>
+        </w:rPr>
+        <w:t xml:space="preserve">Strictly follow the security policy for example- file-backup, </w:t>
+      </w:r>
+      <w:r>
+        <w:rPr>
+          <w:rFonts w:ascii="Arial" w:hAnsi="Arial" w:cs="Arial"/>
+          <w:sz w:val="24"/>
+        </w:rPr>
+        <w:t>removable disk using restriction.</w:t>
+      </w:r>
+    </w:p>
+    <w:p>
+      <w:pPr>
+        <w:pStyle w:val="ListParagraph"/>
+        <w:numPr>
+          <w:ilvl w:val="0"/>
+          <w:numId w:val="31"/>
+        </w:numPr>
+        <w:spacing w:line="480" w:lineRule="auto"/>
+        <w:jc w:val="both"/>
+        <w:rPr>
+          <w:rFonts w:ascii="Arial" w:hAnsi="Arial" w:cs="Arial"/>
+          <w:sz w:val="24"/>
+        </w:rPr>
+      </w:pPr>
+      <w:r>
+        <w:rPr>
+          <w:rFonts w:ascii="Arial" w:hAnsi="Arial" w:cs="Arial"/>
+          <w:sz w:val="24"/>
+        </w:rPr>
+        <w:t>Network devices both hardware and software should monitor every day.</w:t>
+      </w:r>
+    </w:p>
+    <w:p>
+      <w:pPr>
+        <w:pStyle w:val="ListParagraph"/>
+        <w:numPr>
+          <w:ilvl w:val="0"/>
+          <w:numId w:val="31"/>
+        </w:numPr>
+        <w:spacing w:line="480" w:lineRule="auto"/>
+        <w:jc w:val="both"/>
+        <w:rPr>
+          <w:rFonts w:ascii="Arial" w:hAnsi="Arial" w:cs="Arial"/>
+          <w:sz w:val="24"/>
+        </w:rPr>
+      </w:pPr>
+      <w:r>
+        <w:rPr>
+          <w:rFonts w:ascii="Arial" w:hAnsi="Arial" w:cs="Arial"/>
+          <w:sz w:val="24"/>
+        </w:rPr>
+        <w:t xml:space="preserve">Maintain access control policies for </w:t>
+      </w:r>
+      <w:r>
+        <w:rPr>
+          <w:rFonts w:ascii="Arial" w:hAnsi="Arial" w:cs="Arial"/>
+          <w:sz w:val="24"/>
+        </w:rPr>
+        <w:t>hardware and software</w:t>
+      </w:r>
+      <w:r>
+        <w:rPr>
+          <w:rFonts w:ascii="Arial" w:hAnsi="Arial" w:cs="Arial"/>
+          <w:sz w:val="24"/>
+        </w:rPr>
+        <w:t>.</w:t>
+      </w:r>
+    </w:p>
+    <w:p>
+      <w:pPr>
+        <w:pStyle w:val="ListParagraph"/>
+        <w:numPr>
+          <w:ilvl w:val="0"/>
+          <w:numId w:val="31"/>
+        </w:numPr>
+        <w:spacing w:line="480" w:lineRule="auto"/>
+        <w:jc w:val="both"/>
+        <w:rPr>
+          <w:rFonts w:ascii="Arial" w:hAnsi="Arial" w:cs="Arial"/>
+          <w:sz w:val="24"/>
+        </w:rPr>
+      </w:pPr>
+      <w:r>
+        <w:rPr>
+          <w:rFonts w:ascii="Arial" w:hAnsi="Arial" w:cs="Arial"/>
+          <w:sz w:val="24"/>
+        </w:rPr>
+        <w:t>Regularly check system software up to date are not as well as for hardware.</w:t>
       </w:r>
     </w:p>
     <w:p>
@@ -6299,6 +6530,264 @@
           <w:sz w:val="24"/>
         </w:rPr>
       </w:pPr>
+    </w:p>
+    <w:p>
+      <w:pPr>
+        <w:spacing w:line="480" w:lineRule="auto"/>
+        <w:rPr>
+          <w:rFonts w:ascii="Arial" w:hAnsi="Arial" w:cs="Arial"/>
+          <w:sz w:val="24"/>
+        </w:rPr>
+      </w:pPr>
+    </w:p>
+    <w:p>
+      <w:pPr>
+        <w:spacing w:line="480" w:lineRule="auto"/>
+        <w:jc w:val="both"/>
+        <w:rPr>
+          <w:rFonts w:ascii="Arial" w:hAnsi="Arial" w:cs="Arial"/>
+          <w:sz w:val="24"/>
+        </w:rPr>
+      </w:pPr>
+      <w:r>
+        <w:rPr>
+          <w:rFonts w:ascii="Arial" w:hAnsi="Arial" w:cs="Arial"/>
+          <w:sz w:val="24"/>
+        </w:rPr>
+        <w:t xml:space="preserve"> </w:t>
+      </w:r>
+    </w:p>
+    <w:p>
+      <w:pPr>
+        <w:pStyle w:val="ListParagraph"/>
+        <w:spacing w:line="480" w:lineRule="auto"/>
+        <w:jc w:val="center"/>
+        <w:rPr>
+          <w:rFonts w:ascii="Arial" w:hAnsi="Arial" w:cs="Arial"/>
+          <w:b/>
+          <w:sz w:val="32"/>
+          <w:u w:val="single"/>
+        </w:rPr>
+      </w:pPr>
+      <w:r>
+        <w:rPr>
+          <w:rFonts w:ascii="Arial" w:hAnsi="Arial" w:cs="Arial"/>
+          <w:b/>
+          <w:sz w:val="32"/>
+          <w:u w:val="single"/>
+        </w:rPr>
+        <w:lastRenderedPageBreak/>
+        <w:t>Task-5</w:t>
+      </w:r>
+    </w:p>
+    <w:p>
+      <w:pPr>
+        <w:pStyle w:val="ListParagraph"/>
+        <w:numPr>
+          <w:ilvl w:val="0"/>
+          <w:numId w:val="32"/>
+        </w:numPr>
+        <w:spacing w:line="480" w:lineRule="auto"/>
+        <w:jc w:val="both"/>
+        <w:rPr>
+          <w:rFonts w:ascii="Arial" w:hAnsi="Arial" w:cs="Arial"/>
+          <w:sz w:val="28"/>
+        </w:rPr>
+      </w:pPr>
+      <w:r>
+        <w:rPr>
+          <w:rFonts w:ascii="Arial" w:hAnsi="Arial" w:cs="Arial"/>
+          <w:sz w:val="24"/>
+        </w:rPr>
+        <w:t xml:space="preserve">I faced difficulties to </w:t>
+      </w:r>
+      <w:r>
+        <w:rPr>
+          <w:rStyle w:val="correction"/>
+          <w:rFonts w:ascii="Arial" w:hAnsi="Arial" w:cs="Arial"/>
+          <w:sz w:val="24"/>
+        </w:rPr>
+        <w:t>analyze</w:t>
+      </w:r>
+      <w:r>
+        <w:rPr>
+          <w:rFonts w:ascii="Arial" w:hAnsi="Arial" w:cs="Arial"/>
+          <w:sz w:val="24"/>
+        </w:rPr>
+        <w:t xml:space="preserve"> and design Network Diagram because if network diagram has any security vulnerabilities than the e-commerce site infected </w:t>
+      </w:r>
+      <w:r>
+        <w:rPr>
+          <w:rStyle w:val="correction"/>
+          <w:rFonts w:ascii="Arial" w:hAnsi="Arial" w:cs="Arial"/>
+          <w:sz w:val="24"/>
+        </w:rPr>
+        <w:t>too</w:t>
+      </w:r>
+      <w:r>
+        <w:rPr>
+          <w:rFonts w:ascii="Arial" w:hAnsi="Arial" w:cs="Arial"/>
+          <w:sz w:val="24"/>
+        </w:rPr>
+        <w:t xml:space="preserve"> many </w:t>
+      </w:r>
+      <w:r>
+        <w:rPr>
+          <w:rStyle w:val="correction"/>
+          <w:rFonts w:ascii="Arial" w:hAnsi="Arial" w:cs="Arial"/>
+          <w:sz w:val="24"/>
+        </w:rPr>
+        <w:t>types</w:t>
+      </w:r>
+      <w:r>
+        <w:rPr>
+          <w:rFonts w:ascii="Arial" w:hAnsi="Arial" w:cs="Arial"/>
+          <w:sz w:val="24"/>
+        </w:rPr>
+        <w:t xml:space="preserve"> of malicious attack from internet or other sources.</w:t>
+      </w:r>
+      <w:r>
+        <w:rPr>
+          <w:rFonts w:ascii="Arial" w:hAnsi="Arial" w:cs="Arial"/>
+          <w:sz w:val="24"/>
+        </w:rPr>
+        <w:t xml:space="preserve"> </w:t>
+      </w:r>
+    </w:p>
+    <w:p>
+      <w:pPr>
+        <w:pStyle w:val="ListParagraph"/>
+        <w:spacing w:line="480" w:lineRule="auto"/>
+        <w:jc w:val="both"/>
+        <w:rPr>
+          <w:rFonts w:ascii="Arial" w:hAnsi="Arial" w:cs="Arial"/>
+          <w:sz w:val="24"/>
+        </w:rPr>
+      </w:pPr>
+      <w:r>
+        <w:rPr>
+          <w:rFonts w:ascii="Arial" w:hAnsi="Arial" w:cs="Arial"/>
+          <w:sz w:val="24"/>
+        </w:rPr>
+        <w:t xml:space="preserve">I identify the company security needs </w:t>
+      </w:r>
+      <w:r>
+        <w:rPr>
+          <w:rFonts w:ascii="Arial" w:hAnsi="Arial" w:cs="Arial"/>
+          <w:sz w:val="24"/>
+        </w:rPr>
+        <w:t>then implement the network security to</w:t>
+      </w:r>
+      <w:r>
+        <w:rPr>
+          <w:rFonts w:ascii="Arial" w:hAnsi="Arial" w:cs="Arial"/>
+          <w:sz w:val="24"/>
+        </w:rPr>
+        <w:t xml:space="preserve"> </w:t>
+      </w:r>
+      <w:r>
+        <w:rPr>
+          <w:rFonts w:ascii="Arial" w:hAnsi="Arial" w:cs="Arial"/>
+          <w:sz w:val="24"/>
+        </w:rPr>
+        <w:t>following the</w:t>
+      </w:r>
+      <w:r>
+        <w:rPr>
+          <w:rFonts w:ascii="Arial" w:hAnsi="Arial" w:cs="Arial"/>
+          <w:sz w:val="24"/>
+        </w:rPr>
+        <w:t xml:space="preserve"> </w:t>
+      </w:r>
+      <w:r>
+        <w:rPr>
+          <w:rFonts w:ascii="Arial" w:hAnsi="Arial" w:cs="Arial"/>
+          <w:sz w:val="24"/>
+        </w:rPr>
+        <w:t xml:space="preserve">data protection low, </w:t>
+      </w:r>
+      <w:r>
+        <w:rPr>
+          <w:rFonts w:ascii="Arial" w:hAnsi="Arial" w:cs="Arial"/>
+          <w:b/>
+        </w:rPr>
+        <w:t>encryption algorithm, VPN, DMZ, cryptography, authorization</w:t>
+      </w:r>
+      <w:r>
+        <w:rPr>
+          <w:rFonts w:ascii="Arial" w:hAnsi="Arial" w:cs="Arial"/>
+          <w:sz w:val="24"/>
+        </w:rPr>
+        <w:t xml:space="preserve"> and </w:t>
+      </w:r>
+      <w:r>
+        <w:rPr>
+          <w:rFonts w:ascii="Arial" w:hAnsi="Arial" w:cs="Arial"/>
+          <w:b/>
+        </w:rPr>
+        <w:t>authentication</w:t>
+      </w:r>
+      <w:r>
+        <w:rPr>
+          <w:rFonts w:ascii="Arial" w:hAnsi="Arial" w:cs="Arial"/>
+          <w:sz w:val="24"/>
+        </w:rPr>
+        <w:t xml:space="preserve"> and also take helps from internet and research about the security and data protection low.</w:t>
+      </w:r>
+    </w:p>
+    <w:p>
+      <w:pPr>
+        <w:pStyle w:val="ListParagraph"/>
+        <w:numPr>
+          <w:ilvl w:val="0"/>
+          <w:numId w:val="32"/>
+        </w:numPr>
+        <w:spacing w:line="480" w:lineRule="auto"/>
+        <w:jc w:val="both"/>
+        <w:rPr>
+          <w:rFonts w:ascii="Arial" w:hAnsi="Arial" w:cs="Arial"/>
+          <w:sz w:val="28"/>
+        </w:rPr>
+      </w:pPr>
+      <w:r>
+        <w:rPr>
+          <w:rFonts w:ascii="Arial" w:hAnsi="Arial" w:cs="Arial"/>
+          <w:sz w:val="24"/>
+        </w:rPr>
+        <w:t xml:space="preserve">If I could start again, First, I would research more deeply about the security method and data protection method and learn how to implement new network technologies for better experience and finally </w:t>
+      </w:r>
+      <w:r>
+        <w:rPr>
+          <w:rStyle w:val="correction"/>
+          <w:rFonts w:ascii="Arial" w:hAnsi="Arial" w:cs="Arial"/>
+          <w:sz w:val="24"/>
+        </w:rPr>
+        <w:t>I</w:t>
+      </w:r>
+      <w:r>
+        <w:rPr>
+          <w:rFonts w:ascii="Arial" w:hAnsi="Arial" w:cs="Arial"/>
+          <w:sz w:val="24"/>
+        </w:rPr>
+        <w:t xml:space="preserve"> will draw and </w:t>
+      </w:r>
+      <w:r>
+        <w:rPr>
+          <w:rStyle w:val="correction"/>
+          <w:rFonts w:ascii="Arial" w:hAnsi="Arial" w:cs="Arial"/>
+          <w:sz w:val="24"/>
+        </w:rPr>
+        <w:t>develop</w:t>
+      </w:r>
+      <w:r>
+        <w:rPr>
+          <w:rFonts w:ascii="Arial" w:hAnsi="Arial" w:cs="Arial"/>
+          <w:sz w:val="24"/>
+        </w:rPr>
+        <w:t xml:space="preserve"> the business system diagram.</w:t>
+      </w:r>
+      <w:bookmarkStart w:id="0" w:name="_GoBack"/>
+      <w:bookmarkEnd w:id="0"/>
     </w:p>
     <w:sectPr>
       <w:pgSz w:w="12240" w:h="15840"/>
@@ -6641,6 +7130,294 @@
     </w:lvl>
   </w:abstractNum>
   <w:abstractNum w:abstractNumId="5" w15:restartNumberingAfterBreak="0">
+    <w:nsid w:val="08025445"/>
+    <w:multiLevelType w:val="hybridMultilevel"/>
+    <w:tmpl w:val="46E41FC6"/>
+    <w:lvl w:ilvl="0" w:tplc="04090001">
+      <w:start w:val="1"/>
+      <w:numFmt w:val="bullet"/>
+      <w:lvlText w:val=""/>
+      <w:lvlJc w:val="left"/>
+      <w:pPr>
+        <w:ind w:left="1571" w:hanging="360"/>
+      </w:pPr>
+      <w:rPr>
+        <w:rFonts w:ascii="Symbol" w:hAnsi="Symbol" w:hint="default"/>
+      </w:rPr>
+    </w:lvl>
+    <w:lvl w:ilvl="1" w:tplc="04090003" w:tentative="1">
+      <w:start w:val="1"/>
+      <w:numFmt w:val="bullet"/>
+      <w:lvlText w:val="o"/>
+      <w:lvlJc w:val="left"/>
+      <w:pPr>
+        <w:ind w:left="2291" w:hanging="360"/>
+      </w:pPr>
+      <w:rPr>
+        <w:rFonts w:ascii="Courier New" w:hAnsi="Courier New" w:cs="Courier New" w:hint="default"/>
+      </w:rPr>
+    </w:lvl>
+    <w:lvl w:ilvl="2" w:tplc="04090005" w:tentative="1">
+      <w:start w:val="1"/>
+      <w:numFmt w:val="bullet"/>
+      <w:lvlText w:val=""/>
+      <w:lvlJc w:val="left"/>
+      <w:pPr>
+        <w:ind w:left="3011" w:hanging="360"/>
+      </w:pPr>
+      <w:rPr>
+        <w:rFonts w:ascii="Wingdings" w:hAnsi="Wingdings" w:hint="default"/>
+      </w:rPr>
+    </w:lvl>
+    <w:lvl w:ilvl="3" w:tplc="04090001" w:tentative="1">
+      <w:start w:val="1"/>
+      <w:numFmt w:val="bullet"/>
+      <w:lvlText w:val=""/>
+      <w:lvlJc w:val="left"/>
+      <w:pPr>
+        <w:ind w:left="3731" w:hanging="360"/>
+      </w:pPr>
+      <w:rPr>
+        <w:rFonts w:ascii="Symbol" w:hAnsi="Symbol" w:hint="default"/>
+      </w:rPr>
+    </w:lvl>
+    <w:lvl w:ilvl="4" w:tplc="04090003" w:tentative="1">
+      <w:start w:val="1"/>
+      <w:numFmt w:val="bullet"/>
+      <w:lvlText w:val="o"/>
+      <w:lvlJc w:val="left"/>
+      <w:pPr>
+        <w:ind w:left="4451" w:hanging="360"/>
+      </w:pPr>
+      <w:rPr>
+        <w:rFonts w:ascii="Courier New" w:hAnsi="Courier New" w:cs="Courier New" w:hint="default"/>
+      </w:rPr>
+    </w:lvl>
+    <w:lvl w:ilvl="5" w:tplc="04090005" w:tentative="1">
+      <w:start w:val="1"/>
+      <w:numFmt w:val="bullet"/>
+      <w:lvlText w:val=""/>
+      <w:lvlJc w:val="left"/>
+      <w:pPr>
+        <w:ind w:left="5171" w:hanging="360"/>
+      </w:pPr>
+      <w:rPr>
+        <w:rFonts w:ascii="Wingdings" w:hAnsi="Wingdings" w:hint="default"/>
+      </w:rPr>
+    </w:lvl>
+    <w:lvl w:ilvl="6" w:tplc="04090001" w:tentative="1">
+      <w:start w:val="1"/>
+      <w:numFmt w:val="bullet"/>
+      <w:lvlText w:val=""/>
+      <w:lvlJc w:val="left"/>
+      <w:pPr>
+        <w:ind w:left="5891" w:hanging="360"/>
+      </w:pPr>
+      <w:rPr>
+        <w:rFonts w:ascii="Symbol" w:hAnsi="Symbol" w:hint="default"/>
+      </w:rPr>
+    </w:lvl>
+    <w:lvl w:ilvl="7" w:tplc="04090003" w:tentative="1">
+      <w:start w:val="1"/>
+      <w:numFmt w:val="bullet"/>
+      <w:lvlText w:val="o"/>
+      <w:lvlJc w:val="left"/>
+      <w:pPr>
+        <w:ind w:left="6611" w:hanging="360"/>
+      </w:pPr>
+      <w:rPr>
+        <w:rFonts w:ascii="Courier New" w:hAnsi="Courier New" w:cs="Courier New" w:hint="default"/>
+      </w:rPr>
+    </w:lvl>
+    <w:lvl w:ilvl="8" w:tplc="04090005" w:tentative="1">
+      <w:start w:val="1"/>
+      <w:numFmt w:val="bullet"/>
+      <w:lvlText w:val=""/>
+      <w:lvlJc w:val="left"/>
+      <w:pPr>
+        <w:ind w:left="7331" w:hanging="360"/>
+      </w:pPr>
+      <w:rPr>
+        <w:rFonts w:ascii="Wingdings" w:hAnsi="Wingdings" w:hint="default"/>
+      </w:rPr>
+    </w:lvl>
+  </w:abstractNum>
+  <w:abstractNum w:abstractNumId="6" w15:restartNumberingAfterBreak="0">
+    <w:nsid w:val="14292B22"/>
+    <w:multiLevelType w:val="hybridMultilevel"/>
+    <w:tmpl w:val="E264CC56"/>
+    <w:lvl w:ilvl="0" w:tplc="0409001B">
+      <w:start w:val="1"/>
+      <w:numFmt w:val="lowerRoman"/>
+      <w:lvlText w:val="%1."/>
+      <w:lvlJc w:val="right"/>
+      <w:pPr>
+        <w:ind w:left="1890" w:hanging="360"/>
+      </w:pPr>
+    </w:lvl>
+    <w:lvl w:ilvl="1" w:tplc="04090019" w:tentative="1">
+      <w:start w:val="1"/>
+      <w:numFmt w:val="lowerLetter"/>
+      <w:lvlText w:val="%2."/>
+      <w:lvlJc w:val="left"/>
+      <w:pPr>
+        <w:ind w:left="2610" w:hanging="360"/>
+      </w:pPr>
+    </w:lvl>
+    <w:lvl w:ilvl="2" w:tplc="0409001B" w:tentative="1">
+      <w:start w:val="1"/>
+      <w:numFmt w:val="lowerRoman"/>
+      <w:lvlText w:val="%3."/>
+      <w:lvlJc w:val="right"/>
+      <w:pPr>
+        <w:ind w:left="3330" w:hanging="180"/>
+      </w:pPr>
+    </w:lvl>
+    <w:lvl w:ilvl="3" w:tplc="0409000F" w:tentative="1">
+      <w:start w:val="1"/>
+      <w:numFmt w:val="decimal"/>
+      <w:lvlText w:val="%4."/>
+      <w:lvlJc w:val="left"/>
+      <w:pPr>
+        <w:ind w:left="4050" w:hanging="360"/>
+      </w:pPr>
+    </w:lvl>
+    <w:lvl w:ilvl="4" w:tplc="04090019" w:tentative="1">
+      <w:start w:val="1"/>
+      <w:numFmt w:val="lowerLetter"/>
+      <w:lvlText w:val="%5."/>
+      <w:lvlJc w:val="left"/>
+      <w:pPr>
+        <w:ind w:left="4770" w:hanging="360"/>
+      </w:pPr>
+    </w:lvl>
+    <w:lvl w:ilvl="5" w:tplc="0409001B" w:tentative="1">
+      <w:start w:val="1"/>
+      <w:numFmt w:val="lowerRoman"/>
+      <w:lvlText w:val="%6."/>
+      <w:lvlJc w:val="right"/>
+      <w:pPr>
+        <w:ind w:left="5490" w:hanging="180"/>
+      </w:pPr>
+    </w:lvl>
+    <w:lvl w:ilvl="6" w:tplc="0409000F" w:tentative="1">
+      <w:start w:val="1"/>
+      <w:numFmt w:val="decimal"/>
+      <w:lvlText w:val="%7."/>
+      <w:lvlJc w:val="left"/>
+      <w:pPr>
+        <w:ind w:left="6210" w:hanging="360"/>
+      </w:pPr>
+    </w:lvl>
+    <w:lvl w:ilvl="7" w:tplc="04090019" w:tentative="1">
+      <w:start w:val="1"/>
+      <w:numFmt w:val="lowerLetter"/>
+      <w:lvlText w:val="%8."/>
+      <w:lvlJc w:val="left"/>
+      <w:pPr>
+        <w:ind w:left="6930" w:hanging="360"/>
+      </w:pPr>
+    </w:lvl>
+    <w:lvl w:ilvl="8" w:tplc="0409001B" w:tentative="1">
+      <w:start w:val="1"/>
+      <w:numFmt w:val="lowerRoman"/>
+      <w:lvlText w:val="%9."/>
+      <w:lvlJc w:val="right"/>
+      <w:pPr>
+        <w:ind w:left="7650" w:hanging="180"/>
+      </w:pPr>
+    </w:lvl>
+  </w:abstractNum>
+  <w:abstractNum w:abstractNumId="7" w15:restartNumberingAfterBreak="0">
+    <w:nsid w:val="14BF1123"/>
+    <w:multiLevelType w:val="hybridMultilevel"/>
+    <w:tmpl w:val="AD9255D2"/>
+    <w:lvl w:ilvl="0" w:tplc="04090017">
+      <w:start w:val="1"/>
+      <w:numFmt w:val="lowerLetter"/>
+      <w:lvlText w:val="%1)"/>
+      <w:lvlJc w:val="left"/>
+      <w:pPr>
+        <w:ind w:left="720" w:hanging="360"/>
+      </w:pPr>
+      <w:rPr>
+        <w:rFonts w:hint="default"/>
+      </w:rPr>
+    </w:lvl>
+    <w:lvl w:ilvl="1" w:tplc="04090019" w:tentative="1">
+      <w:start w:val="1"/>
+      <w:numFmt w:val="lowerLetter"/>
+      <w:lvlText w:val="%2."/>
+      <w:lvlJc w:val="left"/>
+      <w:pPr>
+        <w:ind w:left="1440" w:hanging="360"/>
+      </w:pPr>
+    </w:lvl>
+    <w:lvl w:ilvl="2" w:tplc="0409001B" w:tentative="1">
+      <w:start w:val="1"/>
+      <w:numFmt w:val="lowerRoman"/>
+      <w:lvlText w:val="%3."/>
+      <w:lvlJc w:val="right"/>
+      <w:pPr>
+        <w:ind w:left="2160" w:hanging="180"/>
+      </w:pPr>
+    </w:lvl>
+    <w:lvl w:ilvl="3" w:tplc="0409000F" w:tentative="1">
+      <w:start w:val="1"/>
+      <w:numFmt w:val="decimal"/>
+      <w:lvlText w:val="%4."/>
+      <w:lvlJc w:val="left"/>
+      <w:pPr>
+        <w:ind w:left="2880" w:hanging="360"/>
+      </w:pPr>
+    </w:lvl>
+    <w:lvl w:ilvl="4" w:tplc="04090019" w:tentative="1">
+      <w:start w:val="1"/>
+      <w:numFmt w:val="lowerLetter"/>
+      <w:lvlText w:val="%5."/>
+      <w:lvlJc w:val="left"/>
+      <w:pPr>
+        <w:ind w:left="3600" w:hanging="360"/>
+      </w:pPr>
+    </w:lvl>
+    <w:lvl w:ilvl="5" w:tplc="0409001B" w:tentative="1">
+      <w:start w:val="1"/>
+      <w:numFmt w:val="lowerRoman"/>
+      <w:lvlText w:val="%6."/>
+      <w:lvlJc w:val="right"/>
+      <w:pPr>
+        <w:ind w:left="4320" w:hanging="180"/>
+      </w:pPr>
+    </w:lvl>
+    <w:lvl w:ilvl="6" w:tplc="0409000F" w:tentative="1">
+      <w:start w:val="1"/>
+      <w:numFmt w:val="decimal"/>
+      <w:lvlText w:val="%7."/>
+      <w:lvlJc w:val="left"/>
+      <w:pPr>
+        <w:ind w:left="5040" w:hanging="360"/>
+      </w:pPr>
+    </w:lvl>
+    <w:lvl w:ilvl="7" w:tplc="04090019" w:tentative="1">
+      <w:start w:val="1"/>
+      <w:numFmt w:val="lowerLetter"/>
+      <w:lvlText w:val="%8."/>
+      <w:lvlJc w:val="left"/>
+      <w:pPr>
+        <w:ind w:left="5760" w:hanging="360"/>
+      </w:pPr>
+    </w:lvl>
+    <w:lvl w:ilvl="8" w:tplc="0409001B" w:tentative="1">
+      <w:start w:val="1"/>
+      <w:numFmt w:val="lowerRoman"/>
+      <w:lvlText w:val="%9."/>
+      <w:lvlJc w:val="right"/>
+      <w:pPr>
+        <w:ind w:left="6480" w:hanging="180"/>
+      </w:pPr>
+    </w:lvl>
+  </w:abstractNum>
+  <w:abstractNum w:abstractNumId="8" w15:restartNumberingAfterBreak="0">
     <w:nsid w:val="15004D0A"/>
     <w:multiLevelType w:val="hybridMultilevel"/>
     <w:tmpl w:val="2ABCEC9A"/>
@@ -6753,7 +7530,7 @@
       </w:rPr>
     </w:lvl>
   </w:abstractNum>
-  <w:abstractNum w:abstractNumId="6" w15:restartNumberingAfterBreak="0">
+  <w:abstractNum w:abstractNumId="9" w15:restartNumberingAfterBreak="0">
     <w:nsid w:val="182033CC"/>
     <w:multiLevelType w:val="hybridMultilevel"/>
     <w:tmpl w:val="A09E66C0"/>
@@ -6845,7 +7622,7 @@
       </w:pPr>
     </w:lvl>
   </w:abstractNum>
-  <w:abstractNum w:abstractNumId="7" w15:restartNumberingAfterBreak="0">
+  <w:abstractNum w:abstractNumId="10" w15:restartNumberingAfterBreak="0">
     <w:nsid w:val="19B604FC"/>
     <w:multiLevelType w:val="hybridMultilevel"/>
     <w:tmpl w:val="4F1413AC"/>
@@ -6931,7 +7708,7 @@
       </w:pPr>
     </w:lvl>
   </w:abstractNum>
-  <w:abstractNum w:abstractNumId="8" w15:restartNumberingAfterBreak="0">
+  <w:abstractNum w:abstractNumId="11" w15:restartNumberingAfterBreak="0">
     <w:nsid w:val="1B651AD5"/>
     <w:multiLevelType w:val="hybridMultilevel"/>
     <w:tmpl w:val="A3A4467A"/>
@@ -7044,7 +7821,7 @@
       </w:rPr>
     </w:lvl>
   </w:abstractNum>
-  <w:abstractNum w:abstractNumId="9" w15:restartNumberingAfterBreak="0">
+  <w:abstractNum w:abstractNumId="12" w15:restartNumberingAfterBreak="0">
     <w:nsid w:val="24E50E73"/>
     <w:multiLevelType w:val="hybridMultilevel"/>
     <w:tmpl w:val="243C80AE"/>
@@ -7157,7 +7934,7 @@
       </w:rPr>
     </w:lvl>
   </w:abstractNum>
-  <w:abstractNum w:abstractNumId="10" w15:restartNumberingAfterBreak="0">
+  <w:abstractNum w:abstractNumId="13" w15:restartNumberingAfterBreak="0">
     <w:nsid w:val="261C2FF2"/>
     <w:multiLevelType w:val="hybridMultilevel"/>
     <w:tmpl w:val="6440572E"/>
@@ -7246,7 +8023,7 @@
       </w:pPr>
     </w:lvl>
   </w:abstractNum>
-  <w:abstractNum w:abstractNumId="11" w15:restartNumberingAfterBreak="0">
+  <w:abstractNum w:abstractNumId="14" w15:restartNumberingAfterBreak="0">
     <w:nsid w:val="2B7A21C4"/>
     <w:multiLevelType w:val="hybridMultilevel"/>
     <w:tmpl w:val="D33E7376"/>
@@ -7335,7 +8112,7 @@
       </w:pPr>
     </w:lvl>
   </w:abstractNum>
-  <w:abstractNum w:abstractNumId="12" w15:restartNumberingAfterBreak="0">
+  <w:abstractNum w:abstractNumId="15" w15:restartNumberingAfterBreak="0">
     <w:nsid w:val="2D334662"/>
     <w:multiLevelType w:val="hybridMultilevel"/>
     <w:tmpl w:val="B0F65C70"/>
@@ -7421,7 +8198,7 @@
       </w:pPr>
     </w:lvl>
   </w:abstractNum>
-  <w:abstractNum w:abstractNumId="13" w15:restartNumberingAfterBreak="0">
+  <w:abstractNum w:abstractNumId="16" w15:restartNumberingAfterBreak="0">
     <w:nsid w:val="2FF47186"/>
     <w:multiLevelType w:val="hybridMultilevel"/>
     <w:tmpl w:val="3B849D82"/>
@@ -7512,7 +8289,7 @@
       </w:pPr>
     </w:lvl>
   </w:abstractNum>
-  <w:abstractNum w:abstractNumId="14" w15:restartNumberingAfterBreak="0">
+  <w:abstractNum w:abstractNumId="17" w15:restartNumberingAfterBreak="0">
     <w:nsid w:val="31F61790"/>
     <w:multiLevelType w:val="hybridMultilevel"/>
     <w:tmpl w:val="6F5971F2"/>
@@ -7563,7 +8340,7 @@
       <w:lvlJc w:val="left"/>
     </w:lvl>
   </w:abstractNum>
-  <w:abstractNum w:abstractNumId="15" w15:restartNumberingAfterBreak="0">
+  <w:abstractNum w:abstractNumId="18" w15:restartNumberingAfterBreak="0">
     <w:nsid w:val="38B52824"/>
     <w:multiLevelType w:val="hybridMultilevel"/>
     <w:tmpl w:val="4634C648"/>
@@ -7649,7 +8426,7 @@
       </w:pPr>
     </w:lvl>
   </w:abstractNum>
-  <w:abstractNum w:abstractNumId="16" w15:restartNumberingAfterBreak="0">
+  <w:abstractNum w:abstractNumId="19" w15:restartNumberingAfterBreak="0">
     <w:nsid w:val="3DCB599D"/>
     <w:multiLevelType w:val="hybridMultilevel"/>
     <w:tmpl w:val="2D4AF59E"/>
@@ -7735,7 +8512,7 @@
       </w:pPr>
     </w:lvl>
   </w:abstractNum>
-  <w:abstractNum w:abstractNumId="17" w15:restartNumberingAfterBreak="0">
+  <w:abstractNum w:abstractNumId="20" w15:restartNumberingAfterBreak="0">
     <w:nsid w:val="42C30737"/>
     <w:multiLevelType w:val="hybridMultilevel"/>
     <w:tmpl w:val="083067A0"/>
@@ -7821,7 +8598,7 @@
       </w:pPr>
     </w:lvl>
   </w:abstractNum>
-  <w:abstractNum w:abstractNumId="18" w15:restartNumberingAfterBreak="0">
+  <w:abstractNum w:abstractNumId="21" w15:restartNumberingAfterBreak="0">
     <w:nsid w:val="48D967F9"/>
     <w:multiLevelType w:val="hybridMultilevel"/>
     <w:tmpl w:val="33468A66"/>
@@ -7907,7 +8684,7 @@
       </w:pPr>
     </w:lvl>
   </w:abstractNum>
-  <w:abstractNum w:abstractNumId="19" w15:restartNumberingAfterBreak="0">
+  <w:abstractNum w:abstractNumId="22" w15:restartNumberingAfterBreak="0">
     <w:nsid w:val="510C753B"/>
     <w:multiLevelType w:val="hybridMultilevel"/>
     <w:tmpl w:val="33A4A32C"/>
@@ -7993,7 +8770,7 @@
       </w:pPr>
     </w:lvl>
   </w:abstractNum>
-  <w:abstractNum w:abstractNumId="20" w15:restartNumberingAfterBreak="0">
+  <w:abstractNum w:abstractNumId="23" w15:restartNumberingAfterBreak="0">
     <w:nsid w:val="59027DCA"/>
     <w:multiLevelType w:val="hybridMultilevel"/>
     <w:tmpl w:val="0F466F58"/>
@@ -8079,7 +8856,7 @@
       </w:pPr>
     </w:lvl>
   </w:abstractNum>
-  <w:abstractNum w:abstractNumId="21" w15:restartNumberingAfterBreak="0">
+  <w:abstractNum w:abstractNumId="24" w15:restartNumberingAfterBreak="0">
     <w:nsid w:val="5DC50B22"/>
     <w:multiLevelType w:val="hybridMultilevel"/>
     <w:tmpl w:val="7F101D74"/>
@@ -8192,7 +8969,7 @@
       </w:rPr>
     </w:lvl>
   </w:abstractNum>
-  <w:abstractNum w:abstractNumId="22" w15:restartNumberingAfterBreak="0">
+  <w:abstractNum w:abstractNumId="25" w15:restartNumberingAfterBreak="0">
     <w:nsid w:val="608056C1"/>
     <w:multiLevelType w:val="hybridMultilevel"/>
     <w:tmpl w:val="CB3A1DDA"/>
@@ -8278,7 +9055,7 @@
       </w:pPr>
     </w:lvl>
   </w:abstractNum>
-  <w:abstractNum w:abstractNumId="23" w15:restartNumberingAfterBreak="0">
+  <w:abstractNum w:abstractNumId="26" w15:restartNumberingAfterBreak="0">
     <w:nsid w:val="628C66AC"/>
     <w:multiLevelType w:val="hybridMultilevel"/>
     <w:tmpl w:val="3080255C"/>
@@ -8391,7 +9168,7 @@
       </w:rPr>
     </w:lvl>
   </w:abstractNum>
-  <w:abstractNum w:abstractNumId="24" w15:restartNumberingAfterBreak="0">
+  <w:abstractNum w:abstractNumId="27" w15:restartNumberingAfterBreak="0">
     <w:nsid w:val="63F45D7D"/>
     <w:multiLevelType w:val="hybridMultilevel"/>
     <w:tmpl w:val="F40C2098"/>
@@ -8480,7 +9257,7 @@
       </w:pPr>
     </w:lvl>
   </w:abstractNum>
-  <w:abstractNum w:abstractNumId="25" w15:restartNumberingAfterBreak="0">
+  <w:abstractNum w:abstractNumId="28" w15:restartNumberingAfterBreak="0">
     <w:nsid w:val="6D576F56"/>
     <w:multiLevelType w:val="hybridMultilevel"/>
     <w:tmpl w:val="D584D6AC"/>
@@ -8569,7 +9346,7 @@
       </w:pPr>
     </w:lvl>
   </w:abstractNum>
-  <w:abstractNum w:abstractNumId="26" w15:restartNumberingAfterBreak="0">
+  <w:abstractNum w:abstractNumId="29" w15:restartNumberingAfterBreak="0">
     <w:nsid w:val="76F96E60"/>
     <w:multiLevelType w:val="hybridMultilevel"/>
     <w:tmpl w:val="083067A0"/>
@@ -8655,7 +9432,96 @@
       </w:pPr>
     </w:lvl>
   </w:abstractNum>
-  <w:abstractNum w:abstractNumId="27" w15:restartNumberingAfterBreak="0">
+  <w:abstractNum w:abstractNumId="30" w15:restartNumberingAfterBreak="0">
+    <w:nsid w:val="77280E47"/>
+    <w:multiLevelType w:val="hybridMultilevel"/>
+    <w:tmpl w:val="A27AB7E8"/>
+    <w:lvl w:ilvl="0" w:tplc="04090017">
+      <w:start w:val="1"/>
+      <w:numFmt w:val="lowerLetter"/>
+      <w:lvlText w:val="%1)"/>
+      <w:lvlJc w:val="left"/>
+      <w:pPr>
+        <w:ind w:left="720" w:hanging="360"/>
+      </w:pPr>
+      <w:rPr>
+        <w:rFonts w:hint="default"/>
+      </w:rPr>
+    </w:lvl>
+    <w:lvl w:ilvl="1" w:tplc="04090019" w:tentative="1">
+      <w:start w:val="1"/>
+      <w:numFmt w:val="lowerLetter"/>
+      <w:lvlText w:val="%2."/>
+      <w:lvlJc w:val="left"/>
+      <w:pPr>
+        <w:ind w:left="1440" w:hanging="360"/>
+      </w:pPr>
+    </w:lvl>
+    <w:lvl w:ilvl="2" w:tplc="0409001B" w:tentative="1">
+      <w:start w:val="1"/>
+      <w:numFmt w:val="lowerRoman"/>
+      <w:lvlText w:val="%3."/>
+      <w:lvlJc w:val="right"/>
+      <w:pPr>
+        <w:ind w:left="2160" w:hanging="180"/>
+      </w:pPr>
+    </w:lvl>
+    <w:lvl w:ilvl="3" w:tplc="0409000F" w:tentative="1">
+      <w:start w:val="1"/>
+      <w:numFmt w:val="decimal"/>
+      <w:lvlText w:val="%4."/>
+      <w:lvlJc w:val="left"/>
+      <w:pPr>
+        <w:ind w:left="2880" w:hanging="360"/>
+      </w:pPr>
+    </w:lvl>
+    <w:lvl w:ilvl="4" w:tplc="04090019" w:tentative="1">
+      <w:start w:val="1"/>
+      <w:numFmt w:val="lowerLetter"/>
+      <w:lvlText w:val="%5."/>
+      <w:lvlJc w:val="left"/>
+      <w:pPr>
+        <w:ind w:left="3600" w:hanging="360"/>
+      </w:pPr>
+    </w:lvl>
+    <w:lvl w:ilvl="5" w:tplc="0409001B" w:tentative="1">
+      <w:start w:val="1"/>
+      <w:numFmt w:val="lowerRoman"/>
+      <w:lvlText w:val="%6."/>
+      <w:lvlJc w:val="right"/>
+      <w:pPr>
+        <w:ind w:left="4320" w:hanging="180"/>
+      </w:pPr>
+    </w:lvl>
+    <w:lvl w:ilvl="6" w:tplc="0409000F" w:tentative="1">
+      <w:start w:val="1"/>
+      <w:numFmt w:val="decimal"/>
+      <w:lvlText w:val="%7."/>
+      <w:lvlJc w:val="left"/>
+      <w:pPr>
+        <w:ind w:left="5040" w:hanging="360"/>
+      </w:pPr>
+    </w:lvl>
+    <w:lvl w:ilvl="7" w:tplc="04090019" w:tentative="1">
+      <w:start w:val="1"/>
+      <w:numFmt w:val="lowerLetter"/>
+      <w:lvlText w:val="%8."/>
+      <w:lvlJc w:val="left"/>
+      <w:pPr>
+        <w:ind w:left="5760" w:hanging="360"/>
+      </w:pPr>
+    </w:lvl>
+    <w:lvl w:ilvl="8" w:tplc="0409001B" w:tentative="1">
+      <w:start w:val="1"/>
+      <w:numFmt w:val="lowerRoman"/>
+      <w:lvlText w:val="%9."/>
+      <w:lvlJc w:val="right"/>
+      <w:pPr>
+        <w:ind w:left="6480" w:hanging="180"/>
+      </w:pPr>
+    </w:lvl>
+  </w:abstractNum>
+  <w:abstractNum w:abstractNumId="31" w15:restartNumberingAfterBreak="0">
     <w:nsid w:val="7BCB6ED3"/>
     <w:multiLevelType w:val="hybridMultilevel"/>
     <w:tmpl w:val="D3D679F8"/>
@@ -8769,28 +9635,28 @@
     </w:lvl>
   </w:abstractNum>
   <w:num w:numId="1">
-    <w:abstractNumId w:val="25"/>
+    <w:abstractNumId w:val="28"/>
   </w:num>
   <w:num w:numId="2">
-    <w:abstractNumId w:val="14"/>
+    <w:abstractNumId w:val="17"/>
   </w:num>
   <w:num w:numId="3">
-    <w:abstractNumId w:val="23"/>
+    <w:abstractNumId w:val="26"/>
   </w:num>
   <w:num w:numId="4">
-    <w:abstractNumId w:val="26"/>
+    <w:abstractNumId w:val="29"/>
   </w:num>
   <w:num w:numId="5">
     <w:abstractNumId w:val="4"/>
   </w:num>
   <w:num w:numId="6">
-    <w:abstractNumId w:val="13"/>
+    <w:abstractNumId w:val="16"/>
   </w:num>
   <w:num w:numId="7">
-    <w:abstractNumId w:val="27"/>
+    <w:abstractNumId w:val="31"/>
   </w:num>
   <w:num w:numId="8">
-    <w:abstractNumId w:val="8"/>
+    <w:abstractNumId w:val="11"/>
   </w:num>
   <w:num w:numId="9">
     <w:abstractNumId w:val="1"/>
@@ -8799,58 +9665,70 @@
     <w:abstractNumId w:val="0"/>
   </w:num>
   <w:num w:numId="11">
-    <w:abstractNumId w:val="15"/>
+    <w:abstractNumId w:val="18"/>
   </w:num>
   <w:num w:numId="12">
-    <w:abstractNumId w:val="7"/>
+    <w:abstractNumId w:val="10"/>
   </w:num>
   <w:num w:numId="13">
-    <w:abstractNumId w:val="18"/>
+    <w:abstractNumId w:val="21"/>
   </w:num>
   <w:num w:numId="14">
-    <w:abstractNumId w:val="12"/>
+    <w:abstractNumId w:val="15"/>
   </w:num>
   <w:num w:numId="15">
     <w:abstractNumId w:val="3"/>
   </w:num>
   <w:num w:numId="16">
-    <w:abstractNumId w:val="16"/>
+    <w:abstractNumId w:val="19"/>
   </w:num>
   <w:num w:numId="17">
-    <w:abstractNumId w:val="19"/>
+    <w:abstractNumId w:val="22"/>
   </w:num>
   <w:num w:numId="18">
-    <w:abstractNumId w:val="22"/>
+    <w:abstractNumId w:val="25"/>
   </w:num>
   <w:num w:numId="19">
-    <w:abstractNumId w:val="20"/>
+    <w:abstractNumId w:val="23"/>
   </w:num>
   <w:num w:numId="20">
     <w:abstractNumId w:val="2"/>
   </w:num>
   <w:num w:numId="21">
-    <w:abstractNumId w:val="10"/>
+    <w:abstractNumId w:val="13"/>
   </w:num>
   <w:num w:numId="22">
+    <w:abstractNumId w:val="27"/>
+  </w:num>
+  <w:num w:numId="23">
+    <w:abstractNumId w:val="14"/>
+  </w:num>
+  <w:num w:numId="24">
+    <w:abstractNumId w:val="20"/>
+  </w:num>
+  <w:num w:numId="25">
+    <w:abstractNumId w:val="9"/>
+  </w:num>
+  <w:num w:numId="26">
+    <w:abstractNumId w:val="12"/>
+  </w:num>
+  <w:num w:numId="27">
     <w:abstractNumId w:val="24"/>
   </w:num>
-  <w:num w:numId="23">
-    <w:abstractNumId w:val="11"/>
+  <w:num w:numId="28">
+    <w:abstractNumId w:val="8"/>
   </w:num>
-  <w:num w:numId="24">
-    <w:abstractNumId w:val="17"/>
+  <w:num w:numId="29">
+    <w:abstractNumId w:val="30"/>
   </w:num>
-  <w:num w:numId="25">
+  <w:num w:numId="30">
+    <w:abstractNumId w:val="5"/>
+  </w:num>
+  <w:num w:numId="31">
     <w:abstractNumId w:val="6"/>
   </w:num>
-  <w:num w:numId="26">
-    <w:abstractNumId w:val="9"/>
-  </w:num>
-  <w:num w:numId="27">
-    <w:abstractNumId w:val="21"/>
-  </w:num>
-  <w:num w:numId="28">
-    <w:abstractNumId w:val="5"/>
+  <w:num w:numId="32">
+    <w:abstractNumId w:val="7"/>
   </w:num>
 </w:numbering>
 </file>
@@ -9716,7 +10594,7 @@
 </file>
 
 <file path=customXml/itemProps1.xml><?xml version="1.0" encoding="utf-8"?>
-<ds:datastoreItem xmlns:ds="http://schemas.openxmlformats.org/officeDocument/2006/customXml" ds:itemID="{DAE6027E-394F-4EBD-B3F5-D485855D1C29}">
+<ds:datastoreItem xmlns:ds="http://schemas.openxmlformats.org/officeDocument/2006/customXml" ds:itemID="{E541BED5-77A8-459C-80A2-DE725F95789A}">
   <ds:schemaRefs>
     <ds:schemaRef ds:uri="http://schemas.openxmlformats.org/officeDocument/2006/bibliography"/>
   </ds:schemaRefs>

</xml_diff>